<commit_message>
vault backup: 2021-02-24 17:30:58
</commit_message>
<xml_diff>
--- a/3. Docs/Rational Unified Process.docx
+++ b/3. Docs/Rational Unified Process.docx
@@ -317,17 +317,15 @@
         </w:rPr>
         <w:t xml:space="preserve">RUP </w:t>
       </w:r>
-      <w:proofErr w:type="gramStart"/>
-      <w:r>
-        <w:rPr>
-          <w:rFonts w:ascii="Segoe UI" w:hAnsi="Segoe UI" w:cs="Segoe UI"/>
-          <w:color w:val="282829"/>
-          <w:sz w:val="23"/>
-          <w:szCs w:val="23"/>
-        </w:rPr>
-        <w:t>se  divide</w:t>
-      </w:r>
-      <w:proofErr w:type="gramEnd"/>
+      <w:r>
+        <w:rPr>
+          <w:rFonts w:ascii="Segoe UI" w:hAnsi="Segoe UI" w:cs="Segoe UI"/>
+          <w:color w:val="282829"/>
+          <w:sz w:val="23"/>
+          <w:szCs w:val="23"/>
+        </w:rPr>
+        <w:t>se divide</w:t>
+      </w:r>
       <w:r>
         <w:rPr>
           <w:rFonts w:ascii="Segoe UI" w:hAnsi="Segoe UI" w:cs="Segoe UI"/>

</xml_diff>